<commit_message>
fixed error in resume, uploading all versions
</commit_message>
<xml_diff>
--- a/Christopher Johnson Resume.docx
+++ b/Christopher Johnson Resume.docx
@@ -2815,37 +2815,27 @@
           <w:color w:val="333333"/>
           <w:sz w:val="21"/>
           <w:szCs w:val="21"/>
-          <w:spacing w:val="4"/>
-        </w:rPr>
-        <w:t>-</w:t>
-      </w:r>
-      <w:r>
-        <w:rPr>
-          <w:rFonts w:ascii="Century Gothic" w:hAnsi="Century Gothic" w:cs="Century Gothic"/>
-          <w:color w:val="333333"/>
-          <w:sz w:val="21"/>
-          <w:szCs w:val="21"/>
-          <w:spacing w:val="-1"/>
-        </w:rPr>
-        <w:t xml:space="preserve"> </w:t>
-      </w:r>
-      <w:r>
-        <w:rPr>
-          <w:rFonts w:ascii="Century Gothic" w:hAnsi="Century Gothic" w:cs="Century Gothic"/>
-          <w:color w:val="333333"/>
-          <w:sz w:val="21"/>
-          <w:szCs w:val="21"/>
-          <w:spacing w:val="5"/>
-        </w:rPr>
-        <w:t xml:space="preserve">Salt Lake City</w:t>
-      </w:r>
-      <w:r>
-        <w:rPr>
-          <w:rFonts w:ascii="Century Gothic" w:hAnsi="Century Gothic" w:cs="Century Gothic"/>
-          <w:color w:val="333333"/>
-          <w:sz w:val="21"/>
-          <w:szCs w:val="21"/>
-          <w:spacing w:val="-6"/>
+          <w:spacing w:val="2"/>
+        </w:rPr>
+        <w:t xml:space="preserve">- </w:t>
+      </w:r>
+      <w:r>
+        <w:rPr>
+          <w:rFonts w:ascii="Century Gothic" w:hAnsi="Century Gothic" w:cs="Century Gothic"/>
+          <w:color w:val="333333"/>
+          <w:sz w:val="21"/>
+          <w:szCs w:val="21"/>
+          <w:spacing w:val="-4"/>
+        </w:rPr>
+        <w:t>Logan</w:t>
+      </w:r>
+      <w:r>
+        <w:rPr>
+          <w:rFonts w:ascii="Century Gothic" w:hAnsi="Century Gothic" w:cs="Century Gothic"/>
+          <w:color w:val="333333"/>
+          <w:sz w:val="21"/>
+          <w:szCs w:val="21"/>
+          <w:spacing w:val="-3"/>
         </w:rPr>
         <w:t xml:space="preserve">, </w:t>
       </w:r>
@@ -3015,9 +3005,72 @@
           <w:color w:val="333333"/>
           <w:sz w:val="21"/>
           <w:szCs w:val="21"/>
-          <w:spacing w:val="2"/>
-        </w:rPr>
-        <w:t xml:space="preserve">Select coursework: Intelligent Systems, Speech and Natural Language Processing,</w:t>
+          <w:spacing w:val="4"/>
+        </w:rPr>
+        <w:t xml:space="preserve">Select coursework:</w:t>
+      </w:r>
+      <w:r>
+        <w:rPr>
+          <w:rFonts w:ascii="Century Gothic" w:hAnsi="Century Gothic" w:cs="Century Gothic"/>
+          <w:color w:val="333333"/>
+          <w:sz w:val="21"/>
+          <w:szCs w:val="21"/>
+          <w:spacing w:val="-3"/>
+        </w:rPr>
+        <w:t xml:space="preserve"> </w:t>
+      </w:r>
+      <w:r>
+        <w:rPr>
+          <w:rFonts w:ascii="Century Gothic" w:hAnsi="Century Gothic" w:cs="Century Gothic"/>
+          <w:color w:val="333333"/>
+          <w:sz w:val="21"/>
+          <w:szCs w:val="21"/>
+          <w:b w:val="true"/>
+          <w:bCs w:val="true"/>
+        </w:rPr>
+        <w:t xml:space="preserve">Intelligent Systems</w:t>
+      </w:r>
+      <w:r>
+        <w:rPr>
+          <w:rFonts w:ascii="Century Gothic" w:hAnsi="Century Gothic" w:cs="Century Gothic"/>
+          <w:color w:val="333333"/>
+          <w:sz w:val="21"/>
+          <w:szCs w:val="21"/>
+          <w:spacing w:val="-2"/>
+        </w:rPr>
+        <w:t>,</w:t>
+      </w:r>
+      <w:r>
+        <w:rPr>
+          <w:rFonts w:ascii="Century Gothic" w:hAnsi="Century Gothic" w:cs="Century Gothic"/>
+          <w:color w:val="333333"/>
+          <w:sz w:val="21"/>
+          <w:szCs w:val="21"/>
+          <w:spacing w:val="-6"/>
+        </w:rPr>
+        <w:t xml:space="preserve"> </w:t>
+      </w:r>
+      <w:r>
+        <w:rPr>
+          <w:rFonts w:ascii="Century Gothic" w:hAnsi="Century Gothic" w:cs="Century Gothic"/>
+          <w:color w:val="333333"/>
+          <w:sz w:val="21"/>
+          <w:szCs w:val="21"/>
+          <w:b w:val="true"/>
+          <w:bCs w:val="true"/>
+          <w:spacing w:val="-1"/>
+        </w:rPr>
+        <w:t xml:space="preserve">Speech and Natural Language Processing</w:t>
+      </w:r>
+      <w:r>
+        <w:rPr>
+          <w:rFonts w:ascii="Century Gothic" w:hAnsi="Century Gothic" w:cs="Century Gothic"/>
+          <w:color w:val="333333"/>
+          <w:sz w:val="21"/>
+          <w:szCs w:val="21"/>
+          <w:spacing w:val="-6"/>
+        </w:rPr>
+        <w:t>,</w:t>
       </w:r>
       <w:br/>
       <w:r>
@@ -3025,7 +3078,7 @@
           <w:noProof/>
         </w:rPr>
         <w:pict>
-          <v:shape style="position:absolute;margin-left:0pt;margin-top:0pt;left:142.666320800781pt;top:467.167449951172pt;width:5.33331298828125pt;height:5.33331298828125pt;z-index:-25026880;mso-position-horizontal:absolute;mso-position-horizontal-relative:page;mso-position-vertical:absolute;mso-position-vertical-relative:page" filled="t" stroked="f" coordsize="106.67,106.67" coordorigin="0,0" path="m 53,0 l 53,0 c 83,0 107,24 107,53 c 107,83 83,107 53,107 c 24,107 0,83 0,53 c 0,24 24,0 53,0 x e" fillcolor="#333333">
+          <v:shape style="position:absolute;margin-left:0pt;margin-top:0pt;left:142.666320800781pt;top:467.167449951172pt;width:5.33331298828125pt;height:5.33331298828125pt;z-index:-25022784;mso-position-horizontal:absolute;mso-position-horizontal-relative:page;mso-position-vertical:absolute;mso-position-vertical-relative:page" filled="t" stroked="f" coordsize="106.67,106.67" coordorigin="0,0" path="m 53,0 l 53,0 c 83,0 107,24 107,53 c 107,83 83,107 53,107 c 24,107 0,83 0,53 c 0,24 24,0 53,0 x e" fillcolor="#333333">
             <v:fill opacity="1"/>
             <w10:wrap anchorx="page" anchory="page"/>
             <w10:anchorlock/>
@@ -3082,7 +3135,7 @@
           <w:noProof/>
         </w:rPr>
         <w:pict>
-          <v:shape style="position:absolute;margin-left:0pt;margin-top:0pt;left:142.666320800781pt;top:489.167388916016pt;width:5.33331298828125pt;height:5.33331298828125pt;z-index:-25022784;mso-position-horizontal:absolute;mso-position-horizontal-relative:page;mso-position-vertical:absolute;mso-position-vertical-relative:page" filled="t" stroked="f" coordsize="106.67,106.67" coordorigin="0,0" path="m 53,0 l 53,0 c 83,0 107,24 107,53 c 107,83 83,107 53,107 c 24,107 0,83 0,53 c 0,24 24,0 53,0 x e" fillcolor="#333333">
+          <v:shape style="position:absolute;margin-left:0pt;margin-top:0pt;left:142.666320800781pt;top:489.167388916016pt;width:5.33331298828125pt;height:5.33331298828125pt;z-index:-25018688;mso-position-horizontal:absolute;mso-position-horizontal-relative:page;mso-position-vertical:absolute;mso-position-vertical-relative:page" filled="t" stroked="f" coordsize="106.67,106.67" coordorigin="0,0" path="m 53,0 l 53,0 c 83,0 107,24 107,53 c 107,83 83,107 53,107 c 24,107 0,83 0,53 c 0,24 24,0 53,0 x e" fillcolor="#333333">
             <v:fill opacity="1"/>
             <w10:wrap anchorx="page" anchory="page"/>
             <w10:anchorlock/>
@@ -3277,7 +3330,7 @@
           <w:noProof/>
         </w:rPr>
         <w:pict>
-          <v:shape style="position:absolute;margin-left:0pt;margin-top:0pt;left:142.666320800781pt;top:536.167297363281pt;width:5.33331298828125pt;height:5.33331298828125pt;z-index:-25009472;mso-position-horizontal:absolute;mso-position-horizontal-relative:page;mso-position-vertical:absolute;mso-position-vertical-relative:page" filled="t" stroked="f" coordsize="106.67,106.67" coordorigin="0,0" path="m 53,0 l 53,0 c 83,0 107,24 107,53 c 107,83 83,107 53,107 c 24,107 0,83 0,53 c 0,24 24,0 53,0 x e" fillcolor="#333333">
+          <v:shape style="position:absolute;margin-left:0pt;margin-top:0pt;left:142.666320800781pt;top:536.167297363281pt;width:5.33331298828125pt;height:5.33331298828125pt;z-index:-25005376;mso-position-horizontal:absolute;mso-position-horizontal-relative:page;mso-position-vertical:absolute;mso-position-vertical-relative:page" filled="t" stroked="f" coordsize="106.67,106.67" coordorigin="0,0" path="m 53,0 l 53,0 c 83,0 107,24 107,53 c 107,83 83,107 53,107 c 24,107 0,83 0,53 c 0,24 24,0 53,0 x e" fillcolor="#333333">
             <v:fill opacity="1"/>
             <w10:wrap anchorx="page" anchory="page"/>
             <w10:anchorlock/>
@@ -3300,7 +3353,7 @@
           <w:noProof/>
         </w:rPr>
         <w:pict>
-          <v:shape style="position:absolute;margin-left:0pt;margin-top:0pt;left:142.666320800781pt;top:547.167236328125pt;width:5.33331298828125pt;height:5.33331298828125pt;z-index:-25007424;mso-position-horizontal:absolute;mso-position-horizontal-relative:page;mso-position-vertical:absolute;mso-position-vertical-relative:page" filled="t" stroked="f" coordsize="106.67,106.67" coordorigin="0,0" path="m 53,0 l 53,0 c 83,0 107,24 107,53 c 107,83 83,107 53,107 c 24,107 0,83 0,53 c 0,24 24,0 53,0 x e" fillcolor="#333333">
+          <v:shape style="position:absolute;margin-left:0pt;margin-top:0pt;left:142.666320800781pt;top:547.167236328125pt;width:5.33331298828125pt;height:5.33331298828125pt;z-index:-25003328;mso-position-horizontal:absolute;mso-position-horizontal-relative:page;mso-position-vertical:absolute;mso-position-vertical-relative:page" filled="t" stroked="f" coordsize="106.67,106.67" coordorigin="0,0" path="m 53,0 l 53,0 c 83,0 107,24 107,53 c 107,83 83,107 53,107 c 24,107 0,83 0,53 c 0,24 24,0 53,0 x e" fillcolor="#333333">
             <v:fill opacity="1"/>
             <w10:wrap anchorx="page" anchory="page"/>
             <w10:anchorlock/>
@@ -3323,7 +3376,7 @@
           <w:noProof/>
         </w:rPr>
         <w:pict>
-          <v:shape style="position:absolute;margin-left:0pt;margin-top:0pt;left:142.666320800781pt;top:558.167236328125pt;width:5.33331298828125pt;height:5.33331298828125pt;z-index:-25005376;mso-position-horizontal:absolute;mso-position-horizontal-relative:page;mso-position-vertical:absolute;mso-position-vertical-relative:page" filled="t" stroked="f" coordsize="106.67,106.67" coordorigin="0,0" path="m 53,0 l 53,0 c 83,0 107,24 107,53 c 107,83 83,107 53,107 c 24,107 0,83 0,53 c 0,24 24,0 53,0 x e" fillcolor="#333333">
+          <v:shape style="position:absolute;margin-left:0pt;margin-top:0pt;left:142.666320800781pt;top:558.167236328125pt;width:5.33331298828125pt;height:5.33331298828125pt;z-index:-25001280;mso-position-horizontal:absolute;mso-position-horizontal-relative:page;mso-position-vertical:absolute;mso-position-vertical-relative:page" filled="t" stroked="f" coordsize="106.67,106.67" coordorigin="0,0" path="m 53,0 l 53,0 c 83,0 107,24 107,53 c 107,83 83,107 53,107 c 24,107 0,83 0,53 c 0,24 24,0 53,0 x e" fillcolor="#333333">
             <v:fill opacity="1"/>
             <w10:wrap anchorx="page" anchory="page"/>
             <w10:anchorlock/>
@@ -3346,7 +3399,7 @@
           <w:noProof/>
         </w:rPr>
         <w:pict>
-          <v:shape style="position:absolute;margin-left:0pt;margin-top:0pt;left:142.666320800781pt;top:569.167175292969pt;width:5.33331298828125pt;height:5.33331298828125pt;z-index:-25001280;mso-position-horizontal:absolute;mso-position-horizontal-relative:page;mso-position-vertical:absolute;mso-position-vertical-relative:page" filled="t" stroked="f" coordsize="106.67,106.67" coordorigin="0,0" path="m 53,0 l 53,0 c 83,0 107,24 107,53 c 107,83 83,107 53,107 c 24,107 0,83 0,53 c 0,24 24,0 53,0 x e" fillcolor="#333333">
+          <v:shape style="position:absolute;margin-left:0pt;margin-top:0pt;left:142.666320800781pt;top:569.167175292969pt;width:5.33331298828125pt;height:5.33331298828125pt;z-index:-24997184;mso-position-horizontal:absolute;mso-position-horizontal-relative:page;mso-position-vertical:absolute;mso-position-vertical-relative:page" filled="t" stroked="f" coordsize="106.67,106.67" coordorigin="0,0" path="m 53,0 l 53,0 c 83,0 107,24 107,53 c 107,83 83,107 53,107 c 24,107 0,83 0,53 c 0,24 24,0 53,0 x e" fillcolor="#333333">
             <v:fill opacity="1"/>
             <w10:wrap anchorx="page" anchory="page"/>
             <w10:anchorlock/>

</xml_diff>